<commit_message>
Se agrego un esquema de herencias entre contratos de banquetes y de reservaciones a un padre llamado Evento
</commit_message>
<xml_diff>
--- a/Jerry/App_Data/ContratoEnBlanco.docx
+++ b/Jerry/App_Data/ContratoEnBlanco.docx
@@ -156,7 +156,7 @@
           <w:rFonts w:ascii="Arial" w:hAnsi="Arial" w:cs="Arial"/>
           <w:b/>
         </w:rPr>
-        <w:t>JUAN SOTO CASTRO</w:t>
+        <w:t>MARIO RICARDO LOPEZ MARTINEZ</w:t>
       </w:r>
       <w:r>
         <w:rPr>
@@ -1292,7 +1292,7 @@
           <w:rFonts w:ascii="Arial" w:hAnsi="Arial" w:cs="Arial"/>
           <w:b/>
         </w:rPr>
-        <w:t>JUAN SOTO CASTRO</w:t>
+        <w:t>MARIO RICARDO LOPEZ MARTINEZ</w:t>
       </w:r>
       <w:r>
         <w:rPr>
@@ -1477,7 +1477,7 @@
           <w:szCs w:val="20"/>
           <w:lang w:val="es-ES"/>
         </w:rPr>
-        <w:t>06 horas comenzando el día 4 del mes de agosto del año 2017, 04 horas comenzando el día 5 del mes de agosto del año 2017, 03 horas comenzando el día 7 del mes de agosto del año 2017</w:t>
+        <w:t>03 horas comenzando el día 29 del mes de agosto del año 2017, 03 horas comenzando el día 30 del mes de agosto del año 2017 y 01 horas comenzando el día 31 del mes de agosto del año 2017</w:t>
       </w:r>
       <w:r>
         <w:rPr>
@@ -1567,7 +1567,7 @@
           <w:szCs w:val="20"/>
           <w:lang w:val="es-ES"/>
         </w:rPr>
-        <w:t>SERVICIO 1, SERVICIO 2</w:t>
+        <w:t>Arreglo de Mesas Estandar, Instalacion de equipo audiovisual</w:t>
       </w:r>
       <w:r>
         <w:rPr>
@@ -1727,7 +1727,7 @@
           <w:rFonts w:ascii="Arial" w:hAnsi="Arial" w:cs="Arial"/>
           <w:b/>
         </w:rPr>
-        <w:t>JUAN SOTO CASTRO</w:t>
+        <w:t>MARIO RICARDO LOPEZ MARTINEZ</w:t>
       </w:r>
       <w:r>
         <w:rPr>
@@ -1839,7 +1839,7 @@
           <w:szCs w:val="20"/>
           <w:lang w:val="es-ES"/>
         </w:rPr>
-        <w:t>06 horas comenzando el día 4 del mes de agosto del año 2017, 04 horas comenzando el día 5 del mes de agosto del año 2017, 03 horas comenzando el día 7 del mes de agosto del año 2017</w:t>
+        <w:t>03 horas comenzando el día 29 del mes de agosto del año 2017, 03 horas comenzando el día 30 del mes de agosto del año 2017 y 01 horas comenzando el día 31 del mes de agosto del año 2017</w:t>
       </w:r>
       <w:r>
         <w:rPr>
@@ -1979,7 +1979,7 @@
           <w:szCs w:val="20"/>
           <w:lang w:val="es-ES"/>
         </w:rPr>
-        <w:t>SERVICIO 1, SERVICIO 2</w:t>
+        <w:t>Arreglo de Mesas Estandar, Instalacion de equipo audiovisual</w:t>
       </w:r>
       <w:r>
         <w:rPr>
@@ -2047,7 +2047,7 @@
           <w:szCs w:val="20"/>
           <w:lang w:val="es-ES"/>
         </w:rPr>
-        <w:t>18250.00</w:t>
+        <w:t>20300.00</w:t>
       </w:r>
       <w:r>
         <w:rPr>
@@ -2075,7 +2075,7 @@
           <w:szCs w:val="20"/>
           <w:lang w:val="es-ES"/>
         </w:rPr>
-        <w:t>Dieciocho mil, doscientos cincuenta pesos 00/100</w:t>
+        <w:t>Veinte mil, trescientos pesos 00/100</w:t>
       </w:r>
       <w:r>
         <w:rPr>
@@ -3209,7 +3209,7 @@
           <w:szCs w:val="20"/>
           <w:lang w:val="es-ES"/>
         </w:rPr>
-        <w:t>13</w:t>
+        <w:t>7</w:t>
       </w:r>
       <w:r>
         <w:rPr>
@@ -3228,7 +3228,7 @@
           <w:szCs w:val="20"/>
           <w:lang w:val="es-ES"/>
         </w:rPr>
-        <w:t>Trece</w:t>
+        <w:t>Siete</w:t>
       </w:r>
       <w:r>
         <w:rPr>
@@ -5543,7 +5543,7 @@
           <w:sz w:val="20"/>
           <w:szCs w:val="20"/>
         </w:rPr>
-        <w:t>16</w:t>
+        <w:t>28</w:t>
       </w:r>
       <w:r>
         <w:rPr>
@@ -5801,7 +5801,7 @@
           <w:rFonts w:ascii="Arial" w:hAnsi="Arial" w:cs="Arial"/>
           <w:b/>
         </w:rPr>
-        <w:t>JUAN SOTO CASTRO</w:t>
+        <w:t>MARIO RICARDO LOPEZ MARTINEZ</w:t>
       </w:r>
     </w:p>
     <w:p>

</xml_diff>

<commit_message>
Integracion de contrato de banquetes con servicios
</commit_message>
<xml_diff>
--- a/Jerry/App_Data/ContratoEnBlanco.docx
+++ b/Jerry/App_Data/ContratoEnBlanco.docx
@@ -28,7 +28,7 @@
         <w:rPr>
           <w:b/>
         </w:rPr>
-        <w:t>04/septiembre/2017</w:t>
+        <w:t>13/septiembre/2017</w:t>
       </w:r>
     </w:p>
     <w:p>
@@ -101,7 +101,7 @@
         <w:rPr>
           <w:b/>
         </w:rPr>
-        <w:t>Jose Perez Martinez</w:t>
+        <w:t>Ofelia  Martinez Zamora</w:t>
       </w:r>
       <w:r>
         <w:rPr>
@@ -132,7 +132,7 @@
         <w:rPr>
           <w:b/>
         </w:rPr>
-        <w:t>07/septiembre/2017</w:t>
+        <w:t>15/septiembre/2017</w:t>
       </w:r>
       <w:r>
         <w:tab/>
@@ -145,7 +145,7 @@
         <w:rPr>
           <w:b/>
         </w:rPr>
-        <w:t>13:00hrs.</w:t>
+        <w:t>12:00hrs.</w:t>
       </w:r>
     </w:p>
     <w:p>
@@ -162,7 +162,7 @@
         <w:rPr>
           <w:b/>
         </w:rPr>
-        <w:t>19</w:t>
+        <w:t>150</w:t>
       </w:r>
     </w:p>
     <w:p>
@@ -178,7 +178,7 @@
         <w:rPr>
           <w:b/>
         </w:rPr>
-        <w:t>Casa de Pancha</w:t>
+        <w:t>En un lugar bien chido</w:t>
       </w:r>
     </w:p>
     <w:p>
@@ -194,7 +194,7 @@
         <w:rPr>
           <w:b/>
         </w:rPr>
-        <w:t>Pollo con Piña, 3 tiempos</w:t>
+        <w:t>Platillo de prueba, 3 tiempos</w:t>
       </w:r>
     </w:p>
     <w:p>
@@ -206,7 +206,7 @@
       <w:bookmarkStart w:id="0" w:name="_GoBack"/>
       <w:bookmarkEnd w:id="0"/>
       <w:r>
-        <w:t>4 Mesero, 2 Platos</w:t>
+        <w:t>2 Platos, 1 Cubiertos, 1 Vasos High Ball, 4 Barra de Licores y Cerveza</w:t>
       </w:r>
     </w:p>
     <w:p/>
@@ -218,7 +218,7 @@
         <w:rPr>
           <w:b/>
         </w:rPr>
-        <w:t>$13,000.00</w:t>
+        <w:t>$30,000.00</w:t>
       </w:r>
       <w:r>
         <w:tab/>
@@ -228,7 +228,7 @@
         <w:rPr>
           <w:b/>
         </w:rPr>
-        <w:t>$2,000.00</w:t>
+        <w:t>$1,500.00</w:t>
       </w:r>
       <w:r>
         <w:tab/>
@@ -255,7 +255,7 @@
         <w:rPr>
           <w:b/>
         </w:rPr>
-        <w:t>Comida de cconvivio empresarial</w:t>
+        <w:t>Una descripcion muy completa</w:t>
       </w:r>
     </w:p>
     <w:p/>
@@ -381,7 +381,7 @@
         <w:rPr>
           <w:b/>
         </w:rPr>
-        <w:t>Jose Perez Martinez</w:t>
+        <w:t>Ofelia  Martinez Zamora</w:t>
       </w:r>
     </w:p>
     <w:p>

</xml_diff>

<commit_message>
Se aumento la funcionalidad de servicios de banquetes, para poder modificar el costo durante su registro. Tambien semodifco el estilo del calendario
</commit_message>
<xml_diff>
--- a/Jerry/App_Data/ContratoEnBlanco.docx
+++ b/Jerry/App_Data/ContratoEnBlanco.docx
@@ -28,7 +28,7 @@
         <w:rPr>
           <w:b/>
         </w:rPr>
-        <w:t>13/septiembre/2017</w:t>
+        <w:t>27/septiembre/2017</w:t>
       </w:r>
     </w:p>
     <w:p>
@@ -132,7 +132,7 @@
         <w:rPr>
           <w:b/>
         </w:rPr>
-        <w:t>15/septiembre/2017</w:t>
+        <w:t>28/septiembre/2017</w:t>
       </w:r>
       <w:r>
         <w:tab/>
@@ -145,7 +145,7 @@
         <w:rPr>
           <w:b/>
         </w:rPr>
-        <w:t>12:00hrs.</w:t>
+        <w:t>00:00hrs.</w:t>
       </w:r>
     </w:p>
     <w:p>
@@ -162,7 +162,7 @@
         <w:rPr>
           <w:b/>
         </w:rPr>
-        <w:t>150</w:t>
+        <w:t>20</w:t>
       </w:r>
     </w:p>
     <w:p>
@@ -178,7 +178,7 @@
         <w:rPr>
           <w:b/>
         </w:rPr>
-        <w:t>En un lugar bien chido</w:t>
+        <w:t>una descripcion</w:t>
       </w:r>
     </w:p>
     <w:p>
@@ -194,7 +194,7 @@
         <w:rPr>
           <w:b/>
         </w:rPr>
-        <w:t>Platillo de prueba, 3 tiempos</w:t>
+        <w:t>PAto con pollo, 2 tiempos</w:t>
       </w:r>
     </w:p>
     <w:p>
@@ -206,7 +206,7 @@
       <w:bookmarkStart w:id="0" w:name="_GoBack"/>
       <w:bookmarkEnd w:id="0"/>
       <w:r>
-        <w:t>2 Platos, 1 Cubiertos, 1 Vasos High Ball, 4 Barra de Licores y Cerveza</w:t>
+        <w:t>2 Platos, 1 Vasos High Ball</w:t>
       </w:r>
     </w:p>
     <w:p/>
@@ -218,7 +218,7 @@
         <w:rPr>
           <w:b/>
         </w:rPr>
-        <w:t>$30,000.00</w:t>
+        <w:t>$13,500.00</w:t>
       </w:r>
       <w:r>
         <w:tab/>
@@ -228,7 +228,7 @@
         <w:rPr>
           <w:b/>
         </w:rPr>
-        <w:t>$1,500.00</w:t>
+        <w:t>$0.00</w:t>
       </w:r>
       <w:r>
         <w:tab/>
@@ -255,7 +255,7 @@
         <w:rPr>
           <w:b/>
         </w:rPr>
-        <w:t>Una descripcion muy completa</w:t>
+        <w:t>Solo por tener un valor</w:t>
       </w:r>
     </w:p>
     <w:p/>

</xml_diff>

<commit_message>
Nuevas funciones para crear cotizaciones de eventos, se desligo los servicios de la tabla de seleccion de servicios por evento, se corrio problema de logica en la estimacion de costos totales de reservaciones.
</commit_message>
<xml_diff>
--- a/Jerry/App_Data/ContratoEnBlanco.docx
+++ b/Jerry/App_Data/ContratoEnBlanco.docx
@@ -28,7 +28,7 @@
         <w:rPr>
           <w:b/>
         </w:rPr>
-        <w:t>27/septiembre/2017</w:t>
+        <w:t>30/octubre/2017</w:t>
       </w:r>
     </w:p>
     <w:p>
@@ -101,7 +101,7 @@
         <w:rPr>
           <w:b/>
         </w:rPr>
-        <w:t>Ofelia  Martinez Zamora</w:t>
+        <w:t>Cliente De Prueba Tester</w:t>
       </w:r>
       <w:r>
         <w:rPr>
@@ -132,7 +132,7 @@
         <w:rPr>
           <w:b/>
         </w:rPr>
-        <w:t>28/septiembre/2017</w:t>
+        <w:t>08/noviembre/2017</w:t>
       </w:r>
       <w:r>
         <w:tab/>
@@ -145,7 +145,7 @@
         <w:rPr>
           <w:b/>
         </w:rPr>
-        <w:t>00:00hrs.</w:t>
+        <w:t>14:00hrs.</w:t>
       </w:r>
     </w:p>
     <w:p>
@@ -162,7 +162,7 @@
         <w:rPr>
           <w:b/>
         </w:rPr>
-        <w:t>20</w:t>
+        <w:t>8</w:t>
       </w:r>
     </w:p>
     <w:p>
@@ -178,7 +178,7 @@
         <w:rPr>
           <w:b/>
         </w:rPr>
-        <w:t>una descripcion</w:t>
+        <w:t>LAs Palomas Resort</w:t>
       </w:r>
     </w:p>
     <w:p>
@@ -194,7 +194,7 @@
         <w:rPr>
           <w:b/>
         </w:rPr>
-        <w:t>PAto con pollo, 2 tiempos</w:t>
+        <w:t>Chao Ming Pollo, 3 tiempos</w:t>
       </w:r>
     </w:p>
     <w:p>
@@ -206,7 +206,7 @@
       <w:bookmarkStart w:id="0" w:name="_GoBack"/>
       <w:bookmarkEnd w:id="0"/>
       <w:r>
-        <w:t>2 Platos, 1 Vasos High Ball</w:t>
+        <w:t>4 Copas, 1 Barra de Licores y Cerveza, 2 Vasos High Ball, 1 Mesa de Postres, 1 Bocadillos, 1 Meseros</w:t>
       </w:r>
     </w:p>
     <w:p/>
@@ -218,7 +218,7 @@
         <w:rPr>
           <w:b/>
         </w:rPr>
-        <w:t>$13,500.00</w:t>
+        <w:t>$20,041.00</w:t>
       </w:r>
       <w:r>
         <w:tab/>
@@ -228,7 +228,7 @@
         <w:rPr>
           <w:b/>
         </w:rPr>
-        <w:t>$0.00</w:t>
+        <w:t>$1,500.00</w:t>
       </w:r>
       <w:r>
         <w:tab/>
@@ -245,19 +245,6 @@
         <w:t>Notas:</w:t>
       </w:r>
     </w:p>
-    <w:p>
-      <w:pPr>
-        <w:rPr>
-          <w:b/>
-        </w:rPr>
-      </w:pPr>
-      <w:r>
-        <w:rPr>
-          <w:b/>
-        </w:rPr>
-        <w:t>Solo por tener un valor</w:t>
-      </w:r>
-    </w:p>
     <w:p/>
     <w:p>
       <w:pPr>
@@ -381,7 +368,7 @@
         <w:rPr>
           <w:b/>
         </w:rPr>
-        <w:t>Ofelia  Martinez Zamora</w:t>
+        <w:t>Cliente De Prueba Tester</w:t>
       </w:r>
     </w:p>
     <w:p>

</xml_diff>